<commit_message>
Added technical doc for bluetooth server
</commit_message>
<xml_diff>
--- a/291_Project1_Report_Group_10 (1).docx
+++ b/291_Project1_Report_Group_10 (1).docx
@@ -459,21 +459,7 @@
         <w:rPr>
           <w:u w:val="single"/>
         </w:rPr>
-        <w:t xml:space="preserve">. do not omit any </w:t>
-      </w:r>
-      <w:proofErr w:type="gramStart"/>
-      <w:r>
-        <w:rPr>
-          <w:u w:val="single"/>
-        </w:rPr>
-        <w:t>section, or</w:t>
-      </w:r>
-      <w:proofErr w:type="gramEnd"/>
-      <w:r>
-        <w:rPr>
-          <w:u w:val="single"/>
-        </w:rPr>
-        <w:t xml:space="preserve"> change the font size or margins).</w:t>
+        <w:t>. do not omit any section, or change the font size or margins).</w:t>
       </w:r>
     </w:p>
     <w:p>
@@ -553,35 +539,7 @@
         <w:rPr>
           <w:u w:val="single"/>
         </w:rPr>
-        <w:t xml:space="preserve">You may include code segments in this part of the report only whenever needed for the explanations of the software design and approach. Your code must include comment statements, so do not repeat what is already included in the comment statements. As usual you will need to submit the complete code file separately, </w:t>
-      </w:r>
-      <w:proofErr w:type="gramStart"/>
-      <w:r>
-        <w:rPr>
-          <w:u w:val="single"/>
-        </w:rPr>
-        <w:t>and also</w:t>
-      </w:r>
-      <w:proofErr w:type="gramEnd"/>
-      <w:r>
-        <w:rPr>
-          <w:u w:val="single"/>
-        </w:rPr>
-        <w:t xml:space="preserve"> to include the complete code as an appendix to this report. The code must be readable in the first place and include </w:t>
-      </w:r>
-      <w:proofErr w:type="gramStart"/>
-      <w:r>
-        <w:rPr>
-          <w:u w:val="single"/>
-        </w:rPr>
-        <w:t>sufficient</w:t>
-      </w:r>
-      <w:proofErr w:type="gramEnd"/>
-      <w:r>
-        <w:rPr>
-          <w:u w:val="single"/>
-        </w:rPr>
-        <w:t xml:space="preserve"> comments (per code segment and per line, when needed) for documentation.</w:t>
+        <w:t>You may include code segments in this part of the report only whenever needed for the explanations of the software design and approach. Your code must include comment statements, so do not repeat what is already included in the comment statements. As usual you will need to submit the complete code file separately, and also to include the complete code as an appendix to this report. The code must be readable in the first place and include sufficient comments (per code segment and per line, when needed) for documentation.</w:t>
       </w:r>
     </w:p>
     <w:p>
@@ -634,21 +592,7 @@
         <w:rPr>
           <w:u w:val="single"/>
         </w:rPr>
-        <w:t xml:space="preserve">implementation for the main functionality here. </w:t>
-      </w:r>
-      <w:proofErr w:type="gramStart"/>
-      <w:r>
-        <w:rPr>
-          <w:u w:val="single"/>
-        </w:rPr>
-        <w:t>In particular explain</w:t>
-      </w:r>
-      <w:proofErr w:type="gramEnd"/>
-      <w:r>
-        <w:rPr>
-          <w:u w:val="single"/>
-        </w:rPr>
-        <w:t>:</w:t>
+        <w:t>implementation for the main functionality here. In particular explain:</w:t>
       </w:r>
     </w:p>
     <w:p>
@@ -903,15 +847,7 @@
         <w:t xml:space="preserve"> </w:t>
       </w:r>
       <w:r>
-        <w:t xml:space="preserve">we implemented the battery-operated robot using a portable power bank to power the Raspberry Pi and the 5 AA batteries for the motors. The challenges that came with using AA batteries was that the dc motors are super power hungry as well as decently heavy at the same time. And so, the way to combat this was to have batteries for testing and batteries for the actual demo. Challenges related to using the power bank was that there is a minimum current requirement for the raspberry pi to function properly and so we needed to find a power bank with the right specification. The caveat with using one that satisfied the specification was that it was </w:t>
-      </w:r>
-      <w:proofErr w:type="gramStart"/>
-      <w:r>
-        <w:t>heavy</w:t>
-      </w:r>
-      <w:proofErr w:type="gramEnd"/>
-      <w:r>
-        <w:t xml:space="preserve"> and the motors would have to carry the extra weight of the power bank.</w:t>
+        <w:t>we implemented the battery-operated robot using a portable power bank to power the Raspberry Pi and the 5 AA batteries for the motors. The challenges that came with using AA batteries was that the dc motors are super power hungry as well as decently heavy at the same time. And so, the way to combat this was to have batteries for testing and batteries for the actual demo. Challenges related to using the power bank was that there is a minimum current requirement for the raspberry pi to function properly and so we needed to find a power bank with the right specification. The caveat with using one that satisfied the specification was that it was heavy and the motors would have to carry the extra weight of the power bank.</w:t>
       </w:r>
     </w:p>
     <w:p>
@@ -962,7 +898,6 @@
         </w:rPr>
         <w:t xml:space="preserve">Fully document your design and implementation for the additional functionality. </w:t>
       </w:r>
-      <w:proofErr w:type="gramStart"/>
       <w:r>
         <w:rPr>
           <w:u w:val="single"/>
@@ -973,14 +908,7 @@
         <w:rPr>
           <w:u w:val="single"/>
         </w:rPr>
-        <w:t>xplain</w:t>
-      </w:r>
-      <w:proofErr w:type="gramEnd"/>
-      <w:r>
-        <w:rPr>
-          <w:u w:val="single"/>
-        </w:rPr>
-        <w:t>:</w:t>
+        <w:t>xplain:</w:t>
       </w:r>
     </w:p>
     <w:p>
@@ -1482,16 +1410,74 @@
         <w:spacing w:line="285" w:lineRule="atLeast"/>
       </w:pPr>
       <w:r>
-        <w:t xml:space="preserve">We simply place the camera onto the robot so that it can take pictures as it moves, and then the LED will display the pictures that’s taken. </w:t>
-      </w:r>
-    </w:p>
-    <w:p>
-      <w:pPr>
-        <w:jc w:val="both"/>
-        <w:rPr>
-          <w:b/>
-        </w:rPr>
-      </w:pPr>
+        <w:t xml:space="preserve">We simply place the camera onto the robot so that it can take pictures as it moves, and then the LCD will display the pictures that’s taken. </w:t>
+      </w:r>
+    </w:p>
+    <w:p>
+      <w:pPr>
+        <w:shd w:val="clear" w:color="auto" w:fill="FFFFFF"/>
+        <w:spacing w:line="285" w:lineRule="atLeast"/>
+        <w:rPr>
+          <w:b/>
+          <w:bCs/>
+        </w:rPr>
+      </w:pPr>
+      <w:r>
+        <w:rPr>
+          <w:b/>
+          <w:bCs/>
+        </w:rPr>
+        <w:t>Mobile phone control over Bluetooth:</w:t>
+      </w:r>
+    </w:p>
+    <w:p>
+      <w:pPr>
+        <w:shd w:val="clear" w:color="auto" w:fill="FFFFFF"/>
+        <w:spacing w:line="285" w:lineRule="atLeast"/>
+      </w:pPr>
+      <w:r>
+        <w:t xml:space="preserve">For this project, we implemented a client-server connection over Bluetooth between an Android phone and the robot hardware, namely the Raspberry Pi. This feature relies on setting up Bluetooth and installing appropriate Bluetooth libraries for the Raspberry Pi to work as a Bluetooth server. In addition, this feature requires that our Android phone be paired with the Raspberry Pi prior to using the app. </w:t>
+      </w:r>
+    </w:p>
+    <w:p>
+      <w:pPr>
+        <w:shd w:val="clear" w:color="auto" w:fill="FFFFFF"/>
+        <w:spacing w:line="285" w:lineRule="atLeast"/>
+      </w:pPr>
+      <w:r>
+        <w:t xml:space="preserve">On the server side, using Python and the </w:t>
+      </w:r>
+      <w:proofErr w:type="spellStart"/>
+      <w:r>
+        <w:t>PyBluez</w:t>
+      </w:r>
+      <w:proofErr w:type="spellEnd"/>
+      <w:r>
+        <w:t xml:space="preserve"> module for Bluetooth connectivity, the Raspberry Pi opens a server socket using the RFCOMM protocol to listen in for connections and accepts the phone’s connection request. It then begins to listen for messages through its input stream and then performs specific robot motor functions (such as moving forward, backward, turning) based on the received message. When the client sends an exit signal or disconnects, the server will close the sockets and shut down.</w:t>
+      </w:r>
+    </w:p>
+    <w:p>
+      <w:pPr>
+        <w:shd w:val="clear" w:color="auto" w:fill="FFFFFF"/>
+        <w:spacing w:line="285" w:lineRule="atLeast"/>
+      </w:pPr>
+      <w:r>
+        <w:t xml:space="preserve">The mobile phone app, created in Java and Android Studio, uses the built-in Android Bluetooth libraries to find the paired Raspberry Pi and connect on a separate thread. The thread creates an output stream to the server and writes messages to it as the user interacts with the interface, controlling the robot. For example, a user pressing the button to move forward will send a message in bytes to the server, which </w:t>
+      </w:r>
+      <w:r>
+        <w:lastRenderedPageBreak/>
+        <w:t>will then be interpreted as a move command and subsequently move the robot forward. Through this implementation, there is no additional hardware setup or configuration needed.</w:t>
+      </w:r>
+    </w:p>
+    <w:p>
+      <w:pPr>
+        <w:jc w:val="both"/>
+        <w:rPr>
+          <w:b/>
+        </w:rPr>
+      </w:pPr>
+      <w:bookmarkStart w:id="0" w:name="_GoBack"/>
+      <w:bookmarkEnd w:id="0"/>
       <w:r>
         <w:rPr>
           <w:b/>
@@ -1673,7 +1659,6 @@
         <w:t xml:space="preserve">-We firstly did not include the CPU temperature in the webpage. However, we found that the webpage cannot be correctly shown without the instruction: </w:t>
       </w:r>
       <w:proofErr w:type="spellStart"/>
-      <w:proofErr w:type="gramStart"/>
       <w:r>
         <w:rPr>
           <w:rFonts w:ascii="Consolas" w:eastAsia="Times New Roman" w:hAnsi="Consolas" w:cs="Times New Roman"/>
@@ -1692,18 +1677,7 @@
           <w:szCs w:val="21"/>
           <w:lang w:eastAsia="zh-CN"/>
         </w:rPr>
-        <w:t>.wfile</w:t>
-      </w:r>
-      <w:proofErr w:type="gramEnd"/>
-      <w:r>
-        <w:rPr>
-          <w:rFonts w:ascii="Consolas" w:eastAsia="Times New Roman" w:hAnsi="Consolas" w:cs="Times New Roman"/>
-          <w:color w:val="000000"/>
-          <w:sz w:val="21"/>
-          <w:szCs w:val="21"/>
-          <w:lang w:eastAsia="zh-CN"/>
-        </w:rPr>
-        <w:t>.write</w:t>
+        <w:t>.wfile.write</w:t>
       </w:r>
       <w:proofErr w:type="spellEnd"/>
       <w:r>
@@ -1785,11 +1759,7 @@
         <w:t>So,</w:t>
       </w:r>
       <w:r>
-        <w:t xml:space="preserve"> we added the CPU </w:t>
-      </w:r>
-      <w:r>
-        <w:lastRenderedPageBreak/>
-        <w:t>temperature to trigger the instruction to fix the problem. It also becomes an additional feature. We can now monitor the temperature of the Raspberry pi remotely.</w:t>
+        <w:t xml:space="preserve"> we added the CPU temperature to trigger the instruction to fix the problem. It also becomes an additional feature. We can now monitor the temperature of the Raspberry pi remotely.</w:t>
       </w:r>
     </w:p>
     <w:p>
@@ -1886,21 +1856,7 @@
         <w:rPr>
           <w:u w:val="single"/>
         </w:rPr>
-        <w:t xml:space="preserve">Also reflect on other aspects such as </w:t>
-      </w:r>
-      <w:proofErr w:type="gramStart"/>
-      <w:r>
-        <w:rPr>
-          <w:u w:val="single"/>
-        </w:rPr>
-        <w:t>team work</w:t>
-      </w:r>
-      <w:proofErr w:type="gramEnd"/>
-      <w:r>
-        <w:rPr>
-          <w:u w:val="single"/>
-        </w:rPr>
-        <w:t xml:space="preserve">, </w:t>
+        <w:t xml:space="preserve">Also reflect on other aspects such as team work, </w:t>
       </w:r>
       <w:r>
         <w:rPr>
@@ -2118,6 +2074,7 @@
         <w:rPr>
           <w:u w:val="single"/>
         </w:rPr>
+        <w:lastRenderedPageBreak/>
         <w:t xml:space="preserve">Include pictures of your robot here. The pictures should </w:t>
       </w:r>
       <w:r>
@@ -2131,27 +2088,13 @@
         <w:rPr>
           <w:u w:val="single"/>
         </w:rPr>
-        <w:t xml:space="preserve"> the </w:t>
-      </w:r>
-      <w:proofErr w:type="gramStart"/>
-      <w:r>
-        <w:rPr>
-          <w:u w:val="single"/>
-        </w:rPr>
-        <w:t>robot as a whole</w:t>
-      </w:r>
-      <w:r>
-        <w:rPr>
-          <w:u w:val="single"/>
-        </w:rPr>
-        <w:t>, as well as</w:t>
-      </w:r>
-      <w:proofErr w:type="gramEnd"/>
-      <w:r>
-        <w:rPr>
-          <w:u w:val="single"/>
-        </w:rPr>
-        <w:t xml:space="preserve"> all electr</w:t>
+        <w:t xml:space="preserve"> the robot as a whole</w:t>
+      </w:r>
+      <w:r>
+        <w:rPr>
+          <w:u w:val="single"/>
+        </w:rPr>
+        <w:t>, as well as all electr</w:t>
       </w:r>
       <w:r>
         <w:rPr>
@@ -2606,7 +2549,6 @@
         <w:rPr>
           <w:b/>
         </w:rPr>
-        <w:lastRenderedPageBreak/>
         <w:t>Appendix</w:t>
       </w:r>
       <w:r>
@@ -2709,8 +2651,6 @@
         </w:rPr>
         <w:t>If you have used any component you have purchased on own, include full info, a link to datasheet, and cost.</w:t>
       </w:r>
-      <w:bookmarkStart w:id="0" w:name="_GoBack"/>
-      <w:bookmarkEnd w:id="0"/>
     </w:p>
     <w:p>
       <w:pPr>
@@ -3045,6 +2985,7 @@
           <w:b/>
           <w:color w:val="000000"/>
         </w:rPr>
+        <w:lastRenderedPageBreak/>
         <w:t>Use of process</w:t>
       </w:r>
       <w:r>
@@ -3135,59 +3076,23 @@
           <w:bCs/>
           <w:color w:val="000000"/>
         </w:rPr>
-        <w:t xml:space="preserve">To get the LCD working, we </w:t>
-      </w:r>
-      <w:proofErr w:type="gramStart"/>
+        <w:t xml:space="preserve">To get the LCD working, we have to download some addition packages from the website to set it up properly, and this is time consuming. Also, when we try </w:t>
+      </w:r>
       <w:r>
         <w:rPr>
           <w:rFonts w:cstheme="minorHAnsi"/>
           <w:bCs/>
           <w:color w:val="000000"/>
         </w:rPr>
-        <w:t>have to</w:t>
-      </w:r>
-      <w:proofErr w:type="gramEnd"/>
+        <w:t xml:space="preserve">to </w:t>
+      </w:r>
       <w:r>
         <w:rPr>
           <w:rFonts w:cstheme="minorHAnsi"/>
           <w:bCs/>
           <w:color w:val="000000"/>
         </w:rPr>
-        <w:t xml:space="preserve"> download some addition packages from the website to set it up properly, and this is time consuming. Also, when we try </w:t>
-      </w:r>
-      <w:r>
-        <w:rPr>
-          <w:rFonts w:cstheme="minorHAnsi"/>
-          <w:bCs/>
-          <w:color w:val="000000"/>
-        </w:rPr>
-        <w:t xml:space="preserve">to </w:t>
-      </w:r>
-      <w:r>
-        <w:rPr>
-          <w:rFonts w:cstheme="minorHAnsi"/>
-          <w:bCs/>
-          <w:color w:val="000000"/>
-        </w:rPr>
-        <w:t xml:space="preserve">create our own website to control the robot, we </w:t>
-      </w:r>
-      <w:proofErr w:type="gramStart"/>
-      <w:r>
-        <w:rPr>
-          <w:rFonts w:cstheme="minorHAnsi"/>
-          <w:bCs/>
-          <w:color w:val="000000"/>
-        </w:rPr>
-        <w:t>have to</w:t>
-      </w:r>
-      <w:proofErr w:type="gramEnd"/>
-      <w:r>
-        <w:rPr>
-          <w:rFonts w:cstheme="minorHAnsi"/>
-          <w:bCs/>
-          <w:color w:val="000000"/>
-        </w:rPr>
-        <w:t xml:space="preserve"> use HTML to create buttons and send request to the server. </w:t>
+        <w:t xml:space="preserve">create our own website to control the robot, we have to use HTML to create buttons and send request to the server. </w:t>
       </w:r>
       <w:r>
         <w:rPr>
@@ -3265,7 +3170,6 @@
           <w:b/>
           <w:color w:val="000000"/>
         </w:rPr>
-        <w:lastRenderedPageBreak/>
         <w:t>Solution Assessment</w:t>
       </w:r>
       <w:r>
@@ -3320,25 +3224,7 @@
           <w:bCs/>
           <w:color w:val="000000"/>
         </w:rPr>
-        <w:t xml:space="preserve">We always test the code we wrote and see if it’s </w:t>
-      </w:r>
-      <w:proofErr w:type="gramStart"/>
-      <w:r>
-        <w:rPr>
-          <w:rFonts w:cstheme="minorHAnsi"/>
-          <w:bCs/>
-          <w:color w:val="000000"/>
-        </w:rPr>
-        <w:t>actually working</w:t>
-      </w:r>
-      <w:proofErr w:type="gramEnd"/>
-      <w:r>
-        <w:rPr>
-          <w:rFonts w:cstheme="minorHAnsi"/>
-          <w:bCs/>
-          <w:color w:val="000000"/>
-        </w:rPr>
-        <w:t xml:space="preserve"> </w:t>
+        <w:t xml:space="preserve">We always test the code we wrote and see if it’s actually working </w:t>
       </w:r>
       <w:r>
         <w:rPr>
@@ -4219,7 +4105,7 @@
       </w:pPr>
     </w:pPrDefault>
   </w:docDefaults>
-  <w:latentStyles w:defLockedState="0" w:defUIPriority="99" w:defSemiHidden="0" w:defUnhideWhenUsed="0" w:defQFormat="0" w:count="376">
+  <w:latentStyles w:defLockedState="0" w:defUIPriority="99" w:defSemiHidden="0" w:defUnhideWhenUsed="0" w:defQFormat="0" w:count="377">
     <w:lsdException w:name="Normal" w:uiPriority="0" w:qFormat="1"/>
     <w:lsdException w:name="heading 1" w:uiPriority="9" w:qFormat="1"/>
     <w:lsdException w:name="heading 2" w:semiHidden="1" w:uiPriority="9" w:unhideWhenUsed="1" w:qFormat="1"/>
@@ -4325,7 +4211,6 @@
     <w:lsdException w:name="HTML Sample" w:semiHidden="1" w:unhideWhenUsed="1"/>
     <w:lsdException w:name="HTML Typewriter" w:semiHidden="1" w:unhideWhenUsed="1"/>
     <w:lsdException w:name="HTML Variable" w:semiHidden="1" w:unhideWhenUsed="1"/>
-    <w:lsdException w:name="Normal Table" w:semiHidden="1" w:unhideWhenUsed="1"/>
     <w:lsdException w:name="annotation subject" w:semiHidden="1" w:unhideWhenUsed="1"/>
     <w:lsdException w:name="No List" w:semiHidden="1" w:unhideWhenUsed="1"/>
     <w:lsdException w:name="Outline List 1" w:semiHidden="1" w:unhideWhenUsed="1"/>
@@ -4372,10 +4257,8 @@
     <w:lsdException w:name="Table Subtle 2" w:semiHidden="1" w:unhideWhenUsed="1"/>
     <w:lsdException w:name="Table Web 1" w:semiHidden="1" w:unhideWhenUsed="1"/>
     <w:lsdException w:name="Table Web 2" w:semiHidden="1" w:unhideWhenUsed="1"/>
-    <w:lsdException w:name="Table Web 3" w:semiHidden="1" w:unhideWhenUsed="1"/>
     <w:lsdException w:name="Balloon Text" w:semiHidden="1" w:unhideWhenUsed="1"/>
     <w:lsdException w:name="Table Grid" w:uiPriority="39"/>
-    <w:lsdException w:name="Table Theme" w:semiHidden="1" w:unhideWhenUsed="1"/>
     <w:lsdException w:name="Placeholder Text" w:semiHidden="1"/>
     <w:lsdException w:name="No Spacing" w:uiPriority="1" w:qFormat="1"/>
     <w:lsdException w:name="Light Shading" w:uiPriority="60"/>
@@ -4596,6 +4479,7 @@
     <w:lsdException w:name="Hashtag" w:semiHidden="1" w:unhideWhenUsed="1"/>
     <w:lsdException w:name="Unresolved Mention" w:semiHidden="1" w:unhideWhenUsed="1"/>
     <w:lsdException w:name="Smart Link" w:semiHidden="1" w:unhideWhenUsed="1"/>
+    <w:lsdException w:name="Smart Link Error" w:semiHidden="1" w:unhideWhenUsed="1"/>
   </w:latentStyles>
   <w:style w:type="paragraph" w:default="1" w:styleId="Normal">
     <w:name w:val="Normal"/>

</xml_diff>